<commit_message>
fixed small error in UsersController
</commit_message>
<xml_diff>
--- a/Project2.docx
+++ b/Project2.docx
@@ -34,21 +34,13 @@
     </w:p>
     <w:p>
       <w:r>
-        <w:t>[</w:t>
-      </w:r>
-      <w:proofErr w:type="gramStart"/>
-      <w:r>
-        <w:t xml:space="preserve">CI </w:t>
+        <w:t xml:space="preserve">[CI </w:t>
       </w:r>
       <w:r>
         <w:t>P</w:t>
       </w:r>
       <w:r>
-        <w:t>ipeline,</w:t>
-      </w:r>
-      <w:proofErr w:type="gramEnd"/>
-      <w:r>
-        <w:t xml:space="preserve"> deployed to app service.]</w:t>
+        <w:t>ipeline, deployed to app service.]</w:t>
       </w:r>
     </w:p>
     <w:p>
@@ -73,6 +65,8 @@
       <w:r>
         <w:t>Minimum Viable Product (MVP): If you have an overall ambitious project, have a part to focus on to have an acceptable project.</w:t>
       </w:r>
+      <w:bookmarkStart w:id="0" w:name="_GoBack"/>
+      <w:bookmarkEnd w:id="0"/>
     </w:p>
     <w:p/>
     <w:p>
@@ -85,307 +79,6 @@
         <w:rPr>
           <w:b/>
         </w:rPr>
-        <w:t xml:space="preserve">Idea1 - </w:t>
-      </w:r>
-      <w:r>
-        <w:rPr>
-          <w:b/>
-        </w:rPr>
-        <w:t>Sci-Fi Game</w:t>
-      </w:r>
-    </w:p>
-    <w:p/>
-    <w:p>
-      <w:r>
-        <w:t xml:space="preserve">DB </w:t>
-      </w:r>
-      <w:r>
-        <w:t>Tables –</w:t>
-      </w:r>
-    </w:p>
-    <w:p>
-      <w:r>
-        <w:t>Users</w:t>
-      </w:r>
-      <w:r>
-        <w:t xml:space="preserve">: Login info, </w:t>
-      </w:r>
-      <w:proofErr w:type="spellStart"/>
-      <w:r>
-        <w:t>adminOrNot</w:t>
-      </w:r>
-      <w:proofErr w:type="spellEnd"/>
-      <w:r>
-        <w:t>.</w:t>
-      </w:r>
-    </w:p>
-    <w:p>
-      <w:r>
-        <w:t>Characters</w:t>
-      </w:r>
-      <w:r>
-        <w:t>: Stats.</w:t>
-      </w:r>
-      <w:r>
-        <w:t xml:space="preserve"> (FK to user)</w:t>
-      </w:r>
-      <w:r>
-        <w:t>.</w:t>
-      </w:r>
-      <w:r>
-        <w:t xml:space="preserve"> FK to race/class?</w:t>
-      </w:r>
-    </w:p>
-    <w:p>
-      <w:r>
-        <w:t xml:space="preserve">Race/class? </w:t>
-      </w:r>
-    </w:p>
-    <w:p>
-      <w:r>
-        <w:t>Inventory</w:t>
-      </w:r>
-      <w:r>
-        <w:t xml:space="preserve">: Quantity, </w:t>
-      </w:r>
-      <w:proofErr w:type="spellStart"/>
-      <w:r>
-        <w:t>equippedOrNot</w:t>
-      </w:r>
-      <w:proofErr w:type="spellEnd"/>
-      <w:r>
-        <w:t xml:space="preserve"> (Joint table between characters and game items)</w:t>
-      </w:r>
-      <w:r>
-        <w:t>.</w:t>
-      </w:r>
-    </w:p>
-    <w:p>
-      <w:r>
-        <w:t>Item</w:t>
-      </w:r>
-      <w:r>
-        <w:t>s: Description, stats.</w:t>
-      </w:r>
-    </w:p>
-    <w:p>
-      <w:r>
-        <w:t>Enemies</w:t>
-      </w:r>
-      <w:r>
-        <w:t>: Description, stats.</w:t>
-      </w:r>
-    </w:p>
-    <w:p>
-      <w:r>
-        <w:t>Drops: Quantity (Joint table between enemies and game items)</w:t>
-      </w:r>
-      <w:r>
-        <w:t>.</w:t>
-      </w:r>
-    </w:p>
-    <w:p>
-      <w:r>
-        <w:t xml:space="preserve">Save state ? </w:t>
-      </w:r>
-    </w:p>
-    <w:p/>
-    <w:p>
-      <w:r>
-        <w:t>Could have save state be another column that with the character id is used to uniquely identify where the character is in the game/what is equipped?</w:t>
-      </w:r>
-    </w:p>
-    <w:p>
-      <w:r>
-        <w:t>In other words, could have duplicate character stats, but different inventory/enemy</w:t>
-      </w:r>
-      <w:r>
-        <w:t>.</w:t>
-      </w:r>
-    </w:p>
-    <w:p/>
-    <w:p>
-      <w:r>
-        <w:t>U</w:t>
-      </w:r>
-      <w:r>
-        <w:t xml:space="preserve">ser Interaction - </w:t>
-      </w:r>
-    </w:p>
-    <w:p>
-      <w:r>
-        <w:t>U</w:t>
-      </w:r>
-      <w:r>
-        <w:t>ser can create a character</w:t>
-      </w:r>
-      <w:r>
-        <w:t>.</w:t>
-      </w:r>
-    </w:p>
-    <w:p>
-      <w:r>
-        <w:t>User can choose character/save state to load.</w:t>
-      </w:r>
-    </w:p>
-    <w:p>
-      <w:r>
-        <w:t>User can save/load the current character.</w:t>
-      </w:r>
-    </w:p>
-    <w:p>
-      <w:r>
-        <w:t>User can equip character with items.</w:t>
-      </w:r>
-    </w:p>
-    <w:p>
-      <w:r>
-        <w:t xml:space="preserve">User can fight </w:t>
-      </w:r>
-      <w:r>
-        <w:t xml:space="preserve">an </w:t>
-      </w:r>
-      <w:r>
-        <w:t>enemy.</w:t>
-      </w:r>
-    </w:p>
-    <w:p>
-      <w:r>
-        <w:t>User can train character (increase stats</w:t>
-      </w:r>
-      <w:r>
-        <w:t>. Cost gold?</w:t>
-      </w:r>
-      <w:r>
-        <w:t>).</w:t>
-      </w:r>
-    </w:p>
-    <w:p/>
-    <w:p>
-      <w:r>
-        <w:t>Admin can view tables.</w:t>
-      </w:r>
-    </w:p>
-    <w:p>
-      <w:r>
-        <w:t>Admin can add items.</w:t>
-      </w:r>
-    </w:p>
-    <w:p>
-      <w:r>
-        <w:t>Admin can add</w:t>
-      </w:r>
-      <w:r>
-        <w:t>/update</w:t>
-      </w:r>
-      <w:r>
-        <w:t xml:space="preserve"> </w:t>
-      </w:r>
-      <w:r>
-        <w:t xml:space="preserve">enemies </w:t>
-      </w:r>
-    </w:p>
-    <w:p>
-      <w:pPr>
-        <w:rPr>
-          <w:b/>
-        </w:rPr>
-      </w:pPr>
-      <w:r>
-        <w:rPr>
-          <w:b/>
-        </w:rPr>
-        <w:lastRenderedPageBreak/>
-        <w:t>Idea</w:t>
-      </w:r>
-      <w:r>
-        <w:rPr>
-          <w:b/>
-        </w:rPr>
-        <w:t xml:space="preserve">2 </w:t>
-      </w:r>
-      <w:r>
-        <w:rPr>
-          <w:b/>
-        </w:rPr>
-        <w:t xml:space="preserve">– </w:t>
-      </w:r>
-      <w:r>
-        <w:rPr>
-          <w:b/>
-        </w:rPr>
-        <w:t xml:space="preserve"> Calendar</w:t>
-      </w:r>
-    </w:p>
-    <w:p>
-      <w:r>
-        <w:t>Add/remove holidays</w:t>
-      </w:r>
-      <w:r>
-        <w:t xml:space="preserve"> and events</w:t>
-      </w:r>
-      <w:r>
-        <w:t>.</w:t>
-      </w:r>
-    </w:p>
-    <w:p>
-      <w:r>
-        <w:t>Add</w:t>
-      </w:r>
-      <w:r>
-        <w:t>/remove</w:t>
-      </w:r>
-      <w:r>
-        <w:t xml:space="preserve"> </w:t>
-      </w:r>
-      <w:r>
-        <w:t>tasks.</w:t>
-      </w:r>
-    </w:p>
-    <w:p>
-      <w:r>
-        <w:t xml:space="preserve">Mark </w:t>
-      </w:r>
-      <w:r>
-        <w:t>task</w:t>
-      </w:r>
-      <w:r>
-        <w:t>s as done.</w:t>
-      </w:r>
-    </w:p>
-    <w:p>
-      <w:r>
-        <w:t>Search holidays (get day and description).</w:t>
-      </w:r>
-    </w:p>
-    <w:p>
-      <w:r>
-        <w:t>Change gui?</w:t>
-      </w:r>
-    </w:p>
-    <w:p/>
-    <w:p>
-      <w:r>
-        <w:t>Admin can add holidays to db.</w:t>
-      </w:r>
-    </w:p>
-    <w:p>
-      <w:r>
-        <w:t>Admin can view all events?</w:t>
-      </w:r>
-    </w:p>
-    <w:p/>
-    <w:p/>
-    <w:p>
-      <w:pPr>
-        <w:rPr>
-          <w:b/>
-        </w:rPr>
-      </w:pPr>
-      <w:r>
-        <w:rPr>
-          <w:b/>
-        </w:rPr>
         <w:t>Idea3 – Adventurers' Guild</w:t>
       </w:r>
     </w:p>
@@ -773,6 +466,7 @@
     </w:p>
     <w:p>
       <w:r>
+        <w:lastRenderedPageBreak/>
         <w:t xml:space="preserve">Request: ID, </w:t>
       </w:r>
       <w:proofErr w:type="spellStart"/>
@@ -882,7 +576,6 @@
     <w:p>
       <w:proofErr w:type="spellStart"/>
       <w:r>
-        <w:lastRenderedPageBreak/>
         <w:t>Adventurer</w:t>
       </w:r>
       <w:r>
@@ -1144,10 +837,7 @@
       </w:r>
     </w:p>
     <w:p/>
-    <w:p>
-      <w:bookmarkStart w:id="0" w:name="_GoBack"/>
-      <w:bookmarkEnd w:id="0"/>
-    </w:p>
+    <w:p/>
     <w:sectPr>
       <w:pgSz w:w="12240" w:h="15840"/>
       <w:pgMar w:top="1440" w:right="1440" w:bottom="1440" w:left="1440" w:header="720" w:footer="720" w:gutter="0"/>

</xml_diff>